<commit_message>
Disable parallel option in CmatchMatrix and updated testing routines - testing quota
</commit_message>
<xml_diff>
--- a/doc/functions-reference.docx
+++ b/doc/functions-reference.docx
@@ -6850,7 +6850,7 @@
         <w:rPr>
           <w:rtl w:val="0"/>
         </w:rPr>
-        <w:t xml:space="preserve">CmatchMatrix[payoffMatrix_,quotaU_:1,quotaD_:1,p_:False] </w:t>
+        <w:t xml:space="preserve">CmatchMatrix[payoffMatrix_,quotaU_:1,quotaD_:1,p_:0]  </w:t>
       </w:r>
     </w:p>
     <w:p>
@@ -6876,20 +6876,7 @@
         <w:rPr>
           <w:rtl w:val="0"/>
         </w:rPr>
-        <w:t xml:space="preserve">If p is set to 'False', it creates the matchMatrix by running the generateAssignmentMatrix routine for all markets.</w:t>
-      </w:r>
-    </w:p>
-    <w:p>
-      <w:pPr>
-        <w:pBdr/>
-        <w:contextualSpacing w:val="0"/>
-        <w:rPr/>
-      </w:pPr>
-      <w:r>
-        <w:rPr>
-          <w:rtl w:val="0"/>
-        </w:rPr>
-        <w:t xml:space="preserve">If p is set to 'True' , it does the same, only in parallel! ATTN: IT DOES NOT WORK WITH VARIABLE QUOTAS YET.</w:t>
+        <w:t xml:space="preserve">If p is set to 0, it creates the matchMatrix by running the generateAssignmentMatrix routine for all markets.</w:t>
       </w:r>
     </w:p>
     <w:p>
@@ -6903,18 +6890,6 @@
           <w:rtl w:val="0"/>
         </w:rPr>
         <w:t xml:space="preserve">If p is set to an integer from 1 to the 'number of Markets' then the p'th element of the matchMatrix is calculated.</w:t>
-      </w:r>
-    </w:p>
-    <w:p>
-      <w:pPr>
-        <w:pBdr/>
-        <w:contextualSpacing w:val="0"/>
-        <w:rPr/>
-      </w:pPr>
-      <w:r>
-        <w:rPr>
-          <w:rtl w:val="0"/>
-        </w:rPr>
       </w:r>
     </w:p>
     <w:p>

</xml_diff>